<commit_message>
added xml and atm vendor and replacment
</commit_message>
<xml_diff>
--- a/mini guides/5. XML_setup_on_ATM.docx
+++ b/mini guides/5. XML_setup_on_ATM.docx
@@ -4,22 +4,66 @@
   <w:body>
     <w:p>
       <w:pPr>
-        <w:pStyle w:val="ListParagraph"/>
-        <w:numPr>
-          <w:ilvl w:val="0"/>
-          <w:numId w:val="1"/>
-        </w:numPr>
-        <w:rPr>
-          <w:b/>
+        <w:rPr>
+          <w:b/>
+          <w:sz w:val="28"/>
+          <w:szCs w:val="28"/>
         </w:rPr>
       </w:pPr>
       <w:bookmarkStart w:id="0" w:name="xml"/>
       <w:r>
         <w:rPr>
           <w:b/>
+          <w:sz w:val="28"/>
+          <w:szCs w:val="28"/>
         </w:rPr>
         <w:t>XML setup</w:t>
       </w:r>
+      <w:r>
+        <w:rPr>
+          <w:b/>
+          <w:sz w:val="28"/>
+          <w:szCs w:val="28"/>
+        </w:rPr>
+        <w:t xml:space="preserve"> on ATM</w:t>
+      </w:r>
+    </w:p>
+    <w:p>
+      <w:pPr>
+        <w:rPr>
+          <w:sz w:val="24"/>
+          <w:szCs w:val="24"/>
+        </w:rPr>
+      </w:pPr>
+      <w:r>
+        <w:rPr>
+          <w:sz w:val="24"/>
+          <w:szCs w:val="24"/>
+        </w:rPr>
+        <w:t>When copying vita/installing or struggling with vista starting on ATM, it is always a good idea to check XML setup.</w:t>
+      </w:r>
+      <w:bookmarkStart w:id="1" w:name="_GoBack"/>
+      <w:bookmarkEnd w:id="1"/>
+    </w:p>
+    <w:p>
+      <w:pPr>
+        <w:rPr>
+          <w:b/>
+        </w:rPr>
+      </w:pPr>
+      <w:r>
+        <w:rPr>
+          <w:b/>
+        </w:rPr>
+        <w:br w:type="page"/>
+      </w:r>
+    </w:p>
+    <w:p>
+      <w:pPr>
+        <w:rPr>
+          <w:b/>
+        </w:rPr>
+      </w:pPr>
     </w:p>
     <w:bookmarkEnd w:id="0"/>
     <w:p>
@@ -342,38 +386,17 @@
         <w:ind w:left="360"/>
       </w:pPr>
     </w:p>
-    <w:p>
-      <w:pPr>
-        <w:ind w:left="360"/>
-      </w:pPr>
-    </w:p>
-    <w:p>
-      <w:pPr>
-        <w:ind w:left="360"/>
-      </w:pPr>
-    </w:p>
-    <w:p>
-      <w:pPr>
-        <w:ind w:left="360"/>
-      </w:pPr>
-    </w:p>
-    <w:p>
-      <w:pPr>
-        <w:ind w:left="360"/>
-      </w:pPr>
-    </w:p>
-    <w:p>
-      <w:pPr>
-        <w:ind w:left="360"/>
-      </w:pPr>
-    </w:p>
-    <w:p>
-      <w:pPr>
-        <w:ind w:left="360"/>
-        <w:rPr>
-          <w:b/>
-        </w:rPr>
-      </w:pPr>
+    <w:p/>
+    <w:p>
+      <w:pPr>
+        <w:rPr>
+          <w:b/>
+        </w:rPr>
+      </w:pPr>
+      <w:r>
+        <w:lastRenderedPageBreak/>
+        <w:t xml:space="preserve">     </w:t>
+      </w:r>
       <w:r>
         <w:rPr>
           <w:b/>
@@ -556,6 +579,7 @@
         <w:rPr>
           <w:b/>
         </w:rPr>
+        <w:lastRenderedPageBreak/>
         <w:t>VSSCLIENTHARDWARECONFIG</w:t>
       </w:r>
     </w:p>
@@ -854,7 +878,6 @@
           <w:b/>
           <w:noProof/>
         </w:rPr>
-        <w:lastRenderedPageBreak/>
         <w:drawing>
           <wp:inline distT="0" distB="0" distL="0" distR="0" wp14:anchorId="76D50C6A" wp14:editId="664A36B1">
             <wp:extent cx="5943600" cy="590639"/>
@@ -1041,10 +1064,7 @@
         <w:t xml:space="preserve"> </w:t>
       </w:r>
     </w:p>
-    <w:p>
-      <w:bookmarkStart w:id="1" w:name="_GoBack"/>
-      <w:bookmarkEnd w:id="1"/>
-    </w:p>
+    <w:p/>
     <w:sectPr>
       <w:pgSz w:w="12240" w:h="15840"/>
       <w:pgMar w:top="1440" w:right="1440" w:bottom="1440" w:left="1440" w:header="720" w:footer="720" w:gutter="0"/>

</xml_diff>